<commit_message>
Commit July 22, 2012
</commit_message>
<xml_diff>
--- a/Robbins_2012_GerryZhou_V1_July152012.docx
+++ b/Robbins_2012_GerryZhou_V1_July152012.docx
@@ -23,7 +23,7 @@
               <w:lang w:eastAsia="zh-TW"/>
             </w:rPr>
             <w:pict>
-              <v:group id="_x0000_s1044" style="position:absolute;margin-left:6287.95pt;margin-top:0;width:264.55pt;height:690.65pt;z-index:251672576;mso-position-horizontal:right;mso-position-horizontal-relative:page;mso-position-vertical:bottom;mso-position-vertical-relative:page" coordorigin="5531,1258" coordsize="5291,13813">
+              <v:group id="_x0000_s1044" style="position:absolute;margin-left:6512.5pt;margin-top:0;width:264.55pt;height:690.65pt;z-index:251672576;mso-position-horizontal:right;mso-position-horizontal-relative:page;mso-position-vertical:bottom;mso-position-vertical-relative:page" coordorigin="5531,1258" coordsize="5291,13813">
                 <v:shapetype id="_x0000_t32" coordsize="21600,21600" o:spt="32" o:oned="t" path="m,l21600,21600e" filled="f">
                   <v:path arrowok="t" fillok="f" o:connecttype="none"/>
                   <o:lock v:ext="edit" shapetype="t"/>
@@ -63,7 +63,7 @@
               <w:lang w:eastAsia="zh-TW"/>
             </w:rPr>
             <w:pict>
-              <v:group id="_x0000_s1050" style="position:absolute;margin-left:8623.1pt;margin-top:0;width:332.7pt;height:227.25pt;z-index:251673600;mso-position-horizontal:right;mso-position-horizontal-relative:margin;mso-position-vertical:top;mso-position-vertical-relative:page" coordorigin="4136,15" coordsize="6654,4545" o:allowincell="f">
+              <v:group id="_x0000_s1050" style="position:absolute;margin-left:8915.8pt;margin-top:0;width:332.7pt;height:227.25pt;z-index:251673600;mso-position-horizontal:right;mso-position-horizontal-relative:margin;mso-position-vertical:top;mso-position-vertical-relative:page" coordorigin="4136,15" coordsize="6654,4545" o:allowincell="f">
                 <v:shape id="_x0000_s1051" type="#_x0000_t32" style="position:absolute;left:4136;top:15;width:3058;height:3855" o:connectortype="straight" strokecolor="#a7bfde [1620]"/>
                 <v:oval id="_x0000_s1052" style="position:absolute;left:6674;top:444;width:4116;height:4116" fillcolor="#a7bfde [1620]" stroked="f"/>
                 <v:oval id="_x0000_s1053" style="position:absolute;left:6773;top:1058;width:3367;height:3367" fillcolor="#d3dfee [820]" stroked="f"/>
@@ -27640,6 +27640,9 @@
         <w:tc>
           <w:tcPr>
             <w:tcW w:w="740" w:type="dxa"/>
+            <w:tcBorders>
+              <w:bottom w:val="single" w:sz="4" w:space="0" w:color="000000" w:themeColor="text1"/>
+            </w:tcBorders>
             <w:shd w:val="clear" w:color="auto" w:fill="FFFF00"/>
           </w:tcPr>
           <w:p/>
@@ -27716,7 +27719,7 @@
             <w:tcBorders>
               <w:bottom w:val="single" w:sz="4" w:space="0" w:color="000000" w:themeColor="text1"/>
             </w:tcBorders>
-            <w:shd w:val="clear" w:color="auto" w:fill="FFFF00"/>
+            <w:shd w:val="clear" w:color="auto" w:fill="E36C0A" w:themeFill="accent6" w:themeFillShade="BF"/>
           </w:tcPr>
           <w:p/>
         </w:tc>
@@ -27792,7 +27795,7 @@
         <w:tc>
           <w:tcPr>
             <w:tcW w:w="740" w:type="dxa"/>
-            <w:shd w:val="clear" w:color="auto" w:fill="FFFF00"/>
+            <w:shd w:val="clear" w:color="auto" w:fill="E36C0A" w:themeFill="accent6" w:themeFillShade="BF"/>
           </w:tcPr>
           <w:p/>
         </w:tc>
@@ -28166,7 +28169,7 @@
         <w:tc>
           <w:tcPr>
             <w:tcW w:w="740" w:type="dxa"/>
-            <w:shd w:val="clear" w:color="auto" w:fill="E36C0A" w:themeFill="accent6" w:themeFillShade="BF"/>
+            <w:shd w:val="clear" w:color="auto" w:fill="FFFF00"/>
           </w:tcPr>
           <w:p/>
         </w:tc>
@@ -40304,29 +40307,89 @@
         <w:t>all good signs for a correction; and now it's the good time to take risk for a bigger move;</w:t>
       </w:r>
     </w:p>
-    <w:p/>
     <w:p>
-      <w:pPr>
+      <w:r>
+        <w:t>[Tips for Week July 16-20, 2012]</w:t>
+      </w:r>
+    </w:p>
+    <w:p>
+      <w:r>
+        <w:t>SM take 3 points for intraday profits at grinding Monday July 23, 2012.</w:t>
+      </w:r>
+    </w:p>
+    <w:p>
+      <w:r>
+        <w:t>Flat grinding at uptrend is for up move setup, flat grinding at downtrend is for down move setup, normally it will not generate reversal for the ongoing trend.</w:t>
+      </w:r>
+    </w:p>
+    <w:p>
+      <w:r>
+        <w:t xml:space="preserve">Flat grinding with </w:t>
+      </w:r>
+      <w:proofErr w:type="spellStart"/>
+      <w:r>
+        <w:t>doji</w:t>
+      </w:r>
+      <w:proofErr w:type="spellEnd"/>
+      <w:r>
+        <w:t>, if the shadows point down, it's an uptrend setup; if the shadows point up, it's a downtrend setup; because the shadows means the breakout to that direction failed, it will move to the reversal direction;</w:t>
+      </w:r>
+    </w:p>
+    <w:p>
+      <w:r>
+        <w:t>Shadows often times mean the direction has no supporting, but if the shadows were broken out following the trend, it is effective breakout most of the time, that's what LW's oops pattern is based on.</w:t>
+      </w:r>
+    </w:p>
+    <w:p>
+      <w:r>
+        <w:t>For a burst rally/slump, it normally has three waves, the first and second waves are big and the third one is good for range to next day session.</w:t>
+      </w:r>
+    </w:p>
+    <w:p>
+      <w:r>
+        <w:t xml:space="preserve">If no big rally/decline at the </w:t>
+      </w:r>
+      <w:r>
         <w:rPr>
           <w:b/>
         </w:rPr>
-      </w:pPr>
-      <w:r>
-        <w:rPr>
-          <w:b/>
-        </w:rPr>
-        <w:t xml:space="preserve">Reasons for </w:t>
-      </w:r>
-      <w:r>
-        <w:rPr>
-          <w:b/>
-        </w:rPr>
-        <w:t>winning?</w:t>
+        <w:t>critical time</w:t>
+      </w:r>
+      <w:r>
+        <w:t xml:space="preserve"> after several days one-way move, it's setting up an rebound.</w:t>
       </w:r>
     </w:p>
     <w:p>
       <w:r>
-        <w:t>Use Very Mean Order to get position</w:t>
+        <w:t>Trend-Grinding-Trend = order - disorder - order</w:t>
+      </w:r>
+    </w:p>
+    <w:p>
+      <w:proofErr w:type="spellStart"/>
+      <w:r>
+        <w:t>Doji</w:t>
+      </w:r>
+      <w:proofErr w:type="spellEnd"/>
+      <w:r>
+        <w:t>, Shadow, Hammer</w:t>
+      </w:r>
+      <w:r>
+        <w:t>/Inverted</w:t>
+      </w:r>
+      <w:r>
+        <w:t xml:space="preserve"> hammer</w:t>
+      </w:r>
+      <w:r>
+        <w:t>/Shooting star/Hanging man</w:t>
+      </w:r>
+      <w:r>
+        <w:t>/Gravestone</w:t>
+      </w:r>
+      <w:r>
+        <w:t>,</w:t>
+      </w:r>
+      <w:r>
+        <w:t xml:space="preserve"> spinning top/bottom,</w:t>
       </w:r>
     </w:p>
     <w:p>
@@ -40345,6 +40408,30 @@
         <w:rPr>
           <w:b/>
         </w:rPr>
+        <w:t>winning?</w:t>
+      </w:r>
+    </w:p>
+    <w:p>
+      <w:r>
+        <w:t>Use Very Mean Order to get position</w:t>
+      </w:r>
+    </w:p>
+    <w:p>
+      <w:pPr>
+        <w:rPr>
+          <w:b/>
+        </w:rPr>
+      </w:pPr>
+      <w:r>
+        <w:rPr>
+          <w:b/>
+        </w:rPr>
+        <w:t xml:space="preserve">Reasons for </w:t>
+      </w:r>
+      <w:r>
+        <w:rPr>
+          <w:b/>
+        </w:rPr>
         <w:t>losing?</w:t>
       </w:r>
     </w:p>
@@ -40385,6 +40472,7 @@
     <w:p/>
     <w:p>
       <w:r>
+        <w:lastRenderedPageBreak/>
         <w:t>[Error #1] Do not put order at exhaustion level (Very Mean Level, edge, or boundary of stop loss</w:t>
       </w:r>
       <w:r>

</xml_diff>

<commit_message>
add kc 9:30 AM
</commit_message>
<xml_diff>
--- a/Robbins_2012_GerryZhou_V1_July152012.docx
+++ b/Robbins_2012_GerryZhou_V1_July152012.docx
@@ -23,7 +23,7 @@
               <w:lang w:eastAsia="zh-TW"/>
             </w:rPr>
             <w:pict>
-              <v:group id="_x0000_s1044" style="position:absolute;margin-left:6737.05pt;margin-top:0;width:264.55pt;height:690.65pt;z-index:251672576;mso-position-horizontal:right;mso-position-horizontal-relative:page;mso-position-vertical:bottom;mso-position-vertical-relative:page" coordorigin="5531,1258" coordsize="5291,13813">
+              <v:group id="_x0000_s1044" style="position:absolute;margin-left:7186.15pt;margin-top:0;width:264.55pt;height:690.65pt;z-index:251672576;mso-position-horizontal:right;mso-position-horizontal-relative:page;mso-position-vertical:bottom;mso-position-vertical-relative:page" coordorigin="5531,1258" coordsize="5291,13813">
                 <v:shapetype id="_x0000_t32" coordsize="21600,21600" o:spt="32" o:oned="t" path="m,l21600,21600e" filled="f">
                   <v:path arrowok="t" fillok="f" o:connecttype="none"/>
                   <o:lock v:ext="edit" shapetype="t"/>
@@ -63,7 +63,7 @@
               <w:lang w:eastAsia="zh-TW"/>
             </w:rPr>
             <w:pict>
-              <v:group id="_x0000_s1050" style="position:absolute;margin-left:9208.5pt;margin-top:0;width:332.7pt;height:227.25pt;z-index:251673600;mso-position-horizontal:right;mso-position-horizontal-relative:margin;mso-position-vertical:top;mso-position-vertical-relative:page" coordorigin="4136,15" coordsize="6654,4545" o:allowincell="f">
+              <v:group id="_x0000_s1050" style="position:absolute;margin-left:9793.9pt;margin-top:0;width:332.7pt;height:227.25pt;z-index:251673600;mso-position-horizontal:right;mso-position-horizontal-relative:margin;mso-position-vertical:top;mso-position-vertical-relative:page" coordorigin="4136,15" coordsize="6654,4545" o:allowincell="f">
                 <v:shape id="_x0000_s1051" type="#_x0000_t32" style="position:absolute;left:4136;top:15;width:3058;height:3855" o:connectortype="straight" strokecolor="#a7bfde [1620]"/>
                 <v:oval id="_x0000_s1052" style="position:absolute;left:6674;top:444;width:4116;height:4116" fillcolor="#a7bfde [1620]" stroked="f"/>
                 <v:oval id="_x0000_s1053" style="position:absolute;left:6773;top:1058;width:3367;height:3367" fillcolor="#d3dfee [820]" stroked="f"/>
@@ -2979,8 +2979,30 @@
         <w:rPr>
           <w:b/>
         </w:rPr>
-        <w:t>The stop loss is tight, and the gain could be small; But the point is, the loss is small, the gain is small, so a) if it makes a break even gain/loss, it's OK. That's a good preparation of inter-day trading, the warm up could give more hints when and where the big moves will happen; b) if it makes a profitable accumulation, it could use for wide stop loss when biding for inter-day moves; c) if it loses in intraday trading consistently, it means I have no clue how this market works, it's better to avoid risk more on inter-day trading because something is WRONG, BE CAREFUL !</w:t>
-      </w:r>
+        <w:t xml:space="preserve">The stop loss is tight, and the gain could be small; </w:t>
+      </w:r>
+      <w:proofErr w:type="gramStart"/>
+      <w:r>
+        <w:rPr>
+          <w:b/>
+        </w:rPr>
+        <w:t>But</w:t>
+      </w:r>
+      <w:proofErr w:type="gramEnd"/>
+      <w:r>
+        <w:rPr>
+          <w:b/>
+        </w:rPr>
+        <w:t xml:space="preserve"> the point is, the loss is small, the gain is small, so a) if it makes a break even gain/loss, it's OK. That's a good preparation of inter-day trading, the warm up could give more hints when and where the big moves will happen; b) if it makes a profitable accumulation, it could use for wide stop loss when biding for inter-day moves; c) if it loses in intraday trading consistently, it means I have no clue how this market works, it's better to avoid risk more on inter-day trading because something is WRONG, BE </w:t>
+      </w:r>
+      <w:proofErr w:type="gramStart"/>
+      <w:r>
+        <w:rPr>
+          <w:b/>
+        </w:rPr>
+        <w:t>CAREFUL !</w:t>
+      </w:r>
+      <w:proofErr w:type="gramEnd"/>
     </w:p>
     <w:p>
       <w:pPr>
@@ -3055,11 +3077,16 @@
       </w:r>
     </w:p>
     <w:p>
+      <w:proofErr w:type="gramStart"/>
       <w:r>
         <w:t>k</w:t>
       </w:r>
       <w:r>
-        <w:t xml:space="preserve">eep it in mind 3 small moves can equal a big move, big move is low probability event, small moves are high probability events, focus on </w:t>
+        <w:t>eep</w:t>
+      </w:r>
+      <w:proofErr w:type="gramEnd"/>
+      <w:r>
+        <w:t xml:space="preserve"> it in mind 3 small moves can equal a big move, big move is low probability event, small moves are high probability events, focus on </w:t>
       </w:r>
       <w:r>
         <w:t>HP events instead of LP events;</w:t>
@@ -3067,7 +3094,15 @@
     </w:p>
     <w:p>
       <w:r>
-        <w:t>Trade HP is good trade even if it is stopped out, trade LP is bad trade even if it make profits</w:t>
+        <w:t xml:space="preserve">Trade HP is good trade even if it is stopped </w:t>
+      </w:r>
+      <w:proofErr w:type="gramStart"/>
+      <w:r>
+        <w:t>out,</w:t>
+      </w:r>
+      <w:proofErr w:type="gramEnd"/>
+      <w:r>
+        <w:t xml:space="preserve"> trade LP is bad trade even if it make profits</w:t>
       </w:r>
     </w:p>
     <w:p/>
@@ -14207,8 +14242,13 @@
     <w:p/>
     <w:p>
       <w:r>
-        <w:t>From July 2, 2012 to December 28, 2012, totally 26 weeks, 2*26=52 pink days, 3*26=78 green days, 26 purple days. And two red days (Starting day and ending day of my participation of the competition).</w:t>
-      </w:r>
+        <w:t xml:space="preserve">From July 2, 2012 to December 28, 2012, totally 26 weeks, 2*26=52 pink days, 3*26=78 green days, 26 purple days. </w:t>
+      </w:r>
+      <w:proofErr w:type="gramStart"/>
+      <w:r>
+        <w:t>And two red days (Starting day and ending day of my participation of the competition).</w:t>
+      </w:r>
+      <w:proofErr w:type="gramEnd"/>
     </w:p>
     <w:p/>
     <w:p>
@@ -14225,7 +14265,15 @@
     <w:p/>
     <w:p>
       <w:r>
-        <w:t>Purple days are the weekends, I need to deliver the weekly/monthly summary by those days.</w:t>
+        <w:t xml:space="preserve">Purple days are the </w:t>
+      </w:r>
+      <w:proofErr w:type="gramStart"/>
+      <w:r>
+        <w:t>weekends,</w:t>
+      </w:r>
+      <w:proofErr w:type="gramEnd"/>
+      <w:r>
+        <w:t xml:space="preserve"> I need to deliver the weekly/monthly summary by those days.</w:t>
       </w:r>
     </w:p>
     <w:p/>
@@ -17092,10 +17140,26 @@
     </w:p>
     <w:p>
       <w:r>
-        <w:t>Total four waves can be identified, the fifth wave is on the way.</w:t>
-      </w:r>
-      <w:r>
-        <w:t xml:space="preserve"> Seasonal tendency did not dominate soybean meal market during the past 5 years, it can been seen selling off at summer, but it did not violate the major trend shown above.</w:t>
+        <w:t xml:space="preserve">Total four waves can be </w:t>
+      </w:r>
+      <w:proofErr w:type="gramStart"/>
+      <w:r>
+        <w:t>identified,</w:t>
+      </w:r>
+      <w:proofErr w:type="gramEnd"/>
+      <w:r>
+        <w:t xml:space="preserve"> the fifth wave is on the way.</w:t>
+      </w:r>
+      <w:r>
+        <w:t xml:space="preserve"> Seasonal tendency did not dominate soybean meal market during the past 5 years, it can </w:t>
+      </w:r>
+      <w:proofErr w:type="gramStart"/>
+      <w:r>
+        <w:t>been</w:t>
+      </w:r>
+      <w:proofErr w:type="gramEnd"/>
+      <w:r>
+        <w:t xml:space="preserve"> seen selling off at summer, but it did not violate the major trend shown above.</w:t>
       </w:r>
     </w:p>
     <w:tbl>
@@ -17860,7 +17924,15 @@
     </w:p>
     <w:p>
       <w:r>
-        <w:t>This pattern is effective for the consolidation mode for weekly time frame, the soybean meal just finished a major uptrend move and it's in range consolidation  mode from May 2012 till now.</w:t>
+        <w:t xml:space="preserve">This pattern is effective for the consolidation mode for weekly time frame, the soybean meal just finished a major uptrend move and it's in range </w:t>
+      </w:r>
+      <w:proofErr w:type="gramStart"/>
+      <w:r>
+        <w:t>consolidation  mode</w:t>
+      </w:r>
+      <w:proofErr w:type="gramEnd"/>
+      <w:r>
+        <w:t xml:space="preserve"> from May 2012 till now.</w:t>
       </w:r>
     </w:p>
     <w:p>
@@ -18317,7 +18389,15 @@
         <w:t>Dollar Index 2000-2012 Monthly chart</w:t>
       </w:r>
       <w:r>
-        <w:t xml:space="preserve"> with MA(12, 36, 60)</w:t>
+        <w:t xml:space="preserve"> with </w:t>
+      </w:r>
+      <w:proofErr w:type="gramStart"/>
+      <w:r>
+        <w:t>MA(</w:t>
+      </w:r>
+      <w:proofErr w:type="gramEnd"/>
+      <w:r>
+        <w:t>12, 36, 60)</w:t>
       </w:r>
     </w:p>
     <w:p>
@@ -18442,10 +18522,26 @@
       </w:r>
       <w:r>
         <w:lastRenderedPageBreak/>
-        <w:t>can keep above 82 level without big decline down to 80 level, it's possible setting up a breakout to 86 level then 88 level.</w:t>
-      </w:r>
-      <w:r>
-        <w:t xml:space="preserve"> 79 level will be the next support if the pullback will happen in the coming weeks.</w:t>
+        <w:t xml:space="preserve">can keep above 82 level without big decline down to 80 level, </w:t>
+      </w:r>
+      <w:proofErr w:type="gramStart"/>
+      <w:r>
+        <w:t>it's</w:t>
+      </w:r>
+      <w:proofErr w:type="gramEnd"/>
+      <w:r>
+        <w:t xml:space="preserve"> possible setting up a breakout to 86 level then 88 level.</w:t>
+      </w:r>
+      <w:r>
+        <w:t xml:space="preserve"> 79 </w:t>
+      </w:r>
+      <w:proofErr w:type="gramStart"/>
+      <w:r>
+        <w:t>level</w:t>
+      </w:r>
+      <w:proofErr w:type="gramEnd"/>
+      <w:r>
+        <w:t xml:space="preserve"> will be the next support if the pullback will happen in the coming weeks.</w:t>
       </w:r>
     </w:p>
     <w:p>
@@ -18579,7 +18675,15 @@
     </w:p>
     <w:p>
       <w:r>
-        <w:t xml:space="preserve">From the daily chart below, it can be seen the next resistance is close to 83 level which is the previous resistance </w:t>
+        <w:t xml:space="preserve">From the daily chart below, it can be seen the next resistance is close to 83 </w:t>
+      </w:r>
+      <w:proofErr w:type="gramStart"/>
+      <w:r>
+        <w:t>level</w:t>
+      </w:r>
+      <w:proofErr w:type="gramEnd"/>
+      <w:r>
+        <w:t xml:space="preserve"> which is the previous resistance </w:t>
       </w:r>
       <w:r>
         <w:t xml:space="preserve">level </w:t>
@@ -18746,7 +18850,15 @@
       </w:r>
       <w:proofErr w:type="spellEnd"/>
       <w:r>
-        <w:t xml:space="preserve">/wick/hammer will not cause the reversal immediately, it may cause a consolidation (3-10 bars) before it really reversed. So the signal could be, after </w:t>
+        <w:t xml:space="preserve">/wick/hammer will not cause the reversal </w:t>
+      </w:r>
+      <w:proofErr w:type="gramStart"/>
+      <w:r>
+        <w:t>immediately,</w:t>
+      </w:r>
+      <w:proofErr w:type="gramEnd"/>
+      <w:r>
+        <w:t xml:space="preserve"> it may cause a consolidation (3-10 bars) before it really reversed. So the signal could be, after </w:t>
       </w:r>
       <w:proofErr w:type="spellStart"/>
       <w:r>
@@ -18821,7 +18933,15 @@
     </w:p>
     <w:p>
       <w:r>
-        <w:t xml:space="preserve">In the 120-min chart below, the breakout from 82 level (also 38.2% Fibonacci retracement) had gone out of track of the </w:t>
+        <w:t xml:space="preserve">In the 120-min chart below, the breakout from 82 </w:t>
+      </w:r>
+      <w:proofErr w:type="gramStart"/>
+      <w:r>
+        <w:t>level</w:t>
+      </w:r>
+      <w:proofErr w:type="gramEnd"/>
+      <w:r>
+        <w:t xml:space="preserve"> (also 38.2% Fibonacci retracement) had gone out of track of the </w:t>
       </w:r>
       <w:proofErr w:type="spellStart"/>
       <w:r>
@@ -19006,7 +19126,15 @@
         <w:t xml:space="preserve">3, </w:t>
       </w:r>
       <w:r>
-        <w:t>4, 6 could lead a deep pullback. The major accelerated wave might not be able to show up within the next 6 months. After a deep pullback or long time consolidation correction for the wave 1, the major wave 3 could be expected. It might take one or two years to develop</w:t>
+        <w:t xml:space="preserve">4, </w:t>
+      </w:r>
+      <w:proofErr w:type="gramStart"/>
+      <w:r>
+        <w:t>6</w:t>
+      </w:r>
+      <w:proofErr w:type="gramEnd"/>
+      <w:r>
+        <w:t xml:space="preserve"> could lead a deep pullback. The major accelerated wave might not be able to show up within the next 6 months. After a deep pullback or long time consolidation correction for the wave 1, the major wave 3 could be expected. It might take one or two years to develop</w:t>
       </w:r>
       <w:r>
         <w:t xml:space="preserve"> it</w:t>
@@ -19137,9 +19265,11 @@
       <w:r>
         <w:t xml:space="preserve">ly chart with </w:t>
       </w:r>
+      <w:proofErr w:type="gramStart"/>
       <w:r>
         <w:t>MA(</w:t>
       </w:r>
+      <w:proofErr w:type="gramEnd"/>
       <w:r>
         <w:t>50, 100</w:t>
       </w:r>
@@ -19483,7 +19613,15 @@
     </w:p>
     <w:p>
       <w:r>
-        <w:t>The wick and previous pull back at A is the sign for B to have a slump, and the resistance of 3.0 level is a selling point also.</w:t>
+        <w:t xml:space="preserve">The wick and previous pull back at A is the sign for B to have a slump, and the resistance of 3.0 </w:t>
+      </w:r>
+      <w:proofErr w:type="gramStart"/>
+      <w:r>
+        <w:t>level</w:t>
+      </w:r>
+      <w:proofErr w:type="gramEnd"/>
+      <w:r>
+        <w:t xml:space="preserve"> is a selling point also.</w:t>
       </w:r>
     </w:p>
     <w:p/>
@@ -19557,7 +19695,15 @@
         <w:t xml:space="preserve"> a hint the flat range could be formed during the next days.</w:t>
       </w:r>
       <w:r>
-        <w:t xml:space="preserve"> If I am holding the long positions in an uptrend, then it's the time to liquidate part of the positions and  switch to intraday play.</w:t>
+        <w:t xml:space="preserve"> If I am holding the long positions in an uptrend, then it's the time to liquidate part of the positions </w:t>
+      </w:r>
+      <w:proofErr w:type="gramStart"/>
+      <w:r>
+        <w:t>and  switch</w:t>
+      </w:r>
+      <w:proofErr w:type="gramEnd"/>
+      <w:r>
+        <w:t xml:space="preserve"> to intraday play.</w:t>
       </w:r>
       <w:r>
         <w:t xml:space="preserve"> </w:t>
@@ -19838,7 +19984,15 @@
     </w:p>
     <w:p>
       <w:r>
-        <w:t>Home work: 15:00 -- 16:20 ; 20:00 -- 21:30; 2:30 -- 4:30</w:t>
+        <w:t xml:space="preserve">Home work: 15:00 -- </w:t>
+      </w:r>
+      <w:proofErr w:type="gramStart"/>
+      <w:r>
+        <w:t>16:20 ;</w:t>
+      </w:r>
+      <w:proofErr w:type="gramEnd"/>
+      <w:r>
+        <w:t xml:space="preserve"> 20:00 -- 21:30; 2:30 -- 4:30</w:t>
       </w:r>
     </w:p>
     <w:p>
@@ -20514,7 +20668,15 @@
         <w:t xml:space="preserve"> when</w:t>
       </w:r>
       <w:r>
-        <w:t xml:space="preserve"> to trade in a market(yellow cells</w:t>
+        <w:t xml:space="preserve"> to trade in a </w:t>
+      </w:r>
+      <w:proofErr w:type="gramStart"/>
+      <w:r>
+        <w:t>market(</w:t>
+      </w:r>
+      <w:proofErr w:type="gramEnd"/>
+      <w:r>
+        <w:t>yellow cells</w:t>
       </w:r>
       <w:r>
         <w:t xml:space="preserve"> and orange cells</w:t>
@@ -35930,6 +36092,9 @@
         <w:tc>
           <w:tcPr>
             <w:tcW w:w="741" w:type="dxa"/>
+            <w:tcBorders>
+              <w:bottom w:val="single" w:sz="4" w:space="0" w:color="000000" w:themeColor="text1"/>
+            </w:tcBorders>
             <w:shd w:val="clear" w:color="auto" w:fill="FFFF00"/>
           </w:tcPr>
           <w:p/>
@@ -36009,7 +36174,7 @@
             <w:tcBorders>
               <w:bottom w:val="single" w:sz="4" w:space="0" w:color="000000" w:themeColor="text1"/>
             </w:tcBorders>
-            <w:shd w:val="clear" w:color="auto" w:fill="FFFF00"/>
+            <w:shd w:val="clear" w:color="auto" w:fill="E36C0A" w:themeFill="accent6" w:themeFillShade="BF"/>
           </w:tcPr>
           <w:p/>
         </w:tc>
@@ -37467,11 +37632,16 @@
         <w:t xml:space="preserve">Range open/close; </w:t>
       </w:r>
       <w:r>
-        <w:t>Range extension or shrinkage? Range overlap</w:t>
+        <w:t xml:space="preserve">Range extension or shrinkage? Range </w:t>
+      </w:r>
+      <w:proofErr w:type="gramStart"/>
+      <w:r>
+        <w:t>overlap</w:t>
       </w:r>
       <w:r>
         <w:t>;</w:t>
       </w:r>
+      <w:proofErr w:type="gramEnd"/>
       <w:r>
         <w:t>)</w:t>
       </w:r>
@@ -37583,7 +37753,15 @@
     </w:p>
     <w:p>
       <w:r>
-        <w:t>The weekend do the summary for the past week and research for next week</w:t>
+        <w:t xml:space="preserve">The </w:t>
+      </w:r>
+      <w:proofErr w:type="gramStart"/>
+      <w:r>
+        <w:t>weekend do</w:t>
+      </w:r>
+      <w:proofErr w:type="gramEnd"/>
+      <w:r>
+        <w:t xml:space="preserve"> the summary for the past week and research for next week</w:t>
       </w:r>
     </w:p>
     <w:p>
@@ -37642,8 +37820,13 @@
         </w:numPr>
       </w:pPr>
       <w:r>
-        <w:t>Is the time interval critical for the destination market ?</w:t>
-      </w:r>
+        <w:t xml:space="preserve">Is the time interval critical for the destination </w:t>
+      </w:r>
+      <w:proofErr w:type="gramStart"/>
+      <w:r>
+        <w:t>market ?</w:t>
+      </w:r>
+      <w:proofErr w:type="gramEnd"/>
     </w:p>
     <w:p>
       <w:pPr>
@@ -37654,11 +37837,21 @@
         </w:numPr>
       </w:pPr>
       <w:r>
-        <w:t>Direction: is trend clear ?</w:t>
-      </w:r>
-      <w:r>
-        <w:t xml:space="preserve"> Which pattern will be formed ?</w:t>
-      </w:r>
+        <w:t xml:space="preserve">Direction: is trend </w:t>
+      </w:r>
+      <w:proofErr w:type="gramStart"/>
+      <w:r>
+        <w:t>clear ?</w:t>
+      </w:r>
+      <w:proofErr w:type="gramEnd"/>
+      <w:r>
+        <w:t xml:space="preserve"> Which pattern will be </w:t>
+      </w:r>
+      <w:proofErr w:type="gramStart"/>
+      <w:r>
+        <w:t>formed ?</w:t>
+      </w:r>
+      <w:proofErr w:type="gramEnd"/>
     </w:p>
     <w:p>
       <w:pPr>
@@ -37684,8 +37877,13 @@
         </w:numPr>
       </w:pPr>
       <w:r>
-        <w:t>Resistance/support (VML1, VML2, VML3) ?</w:t>
-      </w:r>
+        <w:t>Resistance/support (VML1, VML2, VML3</w:t>
+      </w:r>
+      <w:proofErr w:type="gramStart"/>
+      <w:r>
+        <w:t>) ?</w:t>
+      </w:r>
+      <w:proofErr w:type="gramEnd"/>
     </w:p>
     <w:p>
       <w:pPr>
@@ -37696,8 +37894,13 @@
         </w:numPr>
       </w:pPr>
       <w:r>
-        <w:t>Open/Closed range ?</w:t>
-      </w:r>
+        <w:t xml:space="preserve">Open/Closed </w:t>
+      </w:r>
+      <w:proofErr w:type="gramStart"/>
+      <w:r>
+        <w:t>range ?</w:t>
+      </w:r>
+      <w:proofErr w:type="gramEnd"/>
     </w:p>
     <w:p>
       <w:pPr>
@@ -37708,7 +37911,11 @@
         </w:numPr>
       </w:pPr>
       <w:r>
-        <w:t>Extension/Shrink</w:t>
+        <w:t>Extension/</w:t>
+      </w:r>
+      <w:proofErr w:type="gramStart"/>
+      <w:r>
+        <w:t>Shrink</w:t>
       </w:r>
       <w:r>
         <w:t>age</w:t>
@@ -37716,6 +37923,7 @@
       <w:r>
         <w:t xml:space="preserve"> ?</w:t>
       </w:r>
+      <w:proofErr w:type="gramEnd"/>
       <w:r>
         <w:t xml:space="preserve"> </w:t>
       </w:r>
@@ -37729,8 +37937,13 @@
         </w:numPr>
       </w:pPr>
       <w:r>
-        <w:t>Range alternation, wide or narrow ?</w:t>
-      </w:r>
+        <w:t xml:space="preserve">Range alternation, wide or </w:t>
+      </w:r>
+      <w:proofErr w:type="gramStart"/>
+      <w:r>
+        <w:t>narrow ?</w:t>
+      </w:r>
+      <w:proofErr w:type="gramEnd"/>
     </w:p>
     <w:p>
       <w:pPr>
@@ -37741,8 +37954,13 @@
         </w:numPr>
       </w:pPr>
       <w:r>
-        <w:t>Overlap with last day, last 3 days, last 5 days ?</w:t>
-      </w:r>
+        <w:t xml:space="preserve">Overlap with last day, last 3 days, last 5 </w:t>
+      </w:r>
+      <w:proofErr w:type="gramStart"/>
+      <w:r>
+        <w:t>days ?</w:t>
+      </w:r>
+      <w:proofErr w:type="gramEnd"/>
     </w:p>
     <w:p>
       <w:pPr>
@@ -37753,8 +37971,13 @@
         </w:numPr>
       </w:pPr>
       <w:r>
-        <w:t>Stop loss edges ?</w:t>
-      </w:r>
+        <w:t xml:space="preserve">Stop loss </w:t>
+      </w:r>
+      <w:proofErr w:type="gramStart"/>
+      <w:r>
+        <w:t>edges ?</w:t>
+      </w:r>
+      <w:proofErr w:type="gramEnd"/>
     </w:p>
     <w:p>
       <w:pPr>
@@ -37789,8 +38012,13 @@
         </w:numPr>
       </w:pPr>
       <w:r>
-        <w:t>The slope (ROC) of each wave ?</w:t>
-      </w:r>
+        <w:t xml:space="preserve">The slope (ROC) of each </w:t>
+      </w:r>
+      <w:proofErr w:type="gramStart"/>
+      <w:r>
+        <w:t>wave ?</w:t>
+      </w:r>
+      <w:proofErr w:type="gramEnd"/>
     </w:p>
     <w:p>
       <w:pPr>
@@ -37819,11 +38047,21 @@
         <w:t xml:space="preserve"> major</w:t>
       </w:r>
       <w:r>
-        <w:t xml:space="preserve"> wave ?</w:t>
-      </w:r>
-      <w:r>
-        <w:t xml:space="preserve"> Is now the time critical for the destination market ?</w:t>
-      </w:r>
+        <w:t xml:space="preserve"> </w:t>
+      </w:r>
+      <w:proofErr w:type="gramStart"/>
+      <w:r>
+        <w:t>wave ?</w:t>
+      </w:r>
+      <w:proofErr w:type="gramEnd"/>
+      <w:r>
+        <w:t xml:space="preserve"> Is now the time critical for the destination </w:t>
+      </w:r>
+      <w:proofErr w:type="gramStart"/>
+      <w:r>
+        <w:t>market ?</w:t>
+      </w:r>
+      <w:proofErr w:type="gramEnd"/>
     </w:p>
     <w:p>
       <w:pPr>
@@ -37834,8 +38072,13 @@
         </w:numPr>
       </w:pPr>
       <w:r>
-        <w:t>The time lasting for each wave ?</w:t>
-      </w:r>
+        <w:t xml:space="preserve">The time lasting for each </w:t>
+      </w:r>
+      <w:proofErr w:type="gramStart"/>
+      <w:r>
+        <w:t>wave ?</w:t>
+      </w:r>
+      <w:proofErr w:type="gramEnd"/>
     </w:p>
     <w:p>
       <w:pPr>
@@ -37852,8 +38095,13 @@
         <w:t xml:space="preserve"> Management</w:t>
       </w:r>
       <w:r>
-        <w:t xml:space="preserve"> (Discipline)</w:t>
-      </w:r>
+        <w:t xml:space="preserve"> (Discipline</w:t>
+      </w:r>
+      <w:proofErr w:type="gramStart"/>
+      <w:r>
+        <w:t>)</w:t>
+      </w:r>
+      <w:proofErr w:type="gramEnd"/>
       <w:r>
         <w:br/>
         <w:t>If it's inter-day entry, does that exceed 3 times for the market within the month ?</w:t>
@@ -37887,19 +38135,42 @@
         <w:t>setup only</w:t>
       </w:r>
       <w:r>
-        <w:t xml:space="preserve"> for the market within the month ?</w:t>
-      </w:r>
+        <w:t xml:space="preserve"> for the market within the </w:t>
+      </w:r>
+      <w:proofErr w:type="gramStart"/>
+      <w:r>
+        <w:t>month ?</w:t>
+      </w:r>
+      <w:proofErr w:type="gramEnd"/>
       <w:r>
         <w:br/>
         <w:t xml:space="preserve">If it's </w:t>
       </w:r>
       <w:r>
-        <w:t>intraday entry, does that have two consecutive losses already happened the same day ?</w:t>
-      </w:r>
+        <w:t xml:space="preserve">intraday entry, does that have two consecutive losses already happened the same </w:t>
+      </w:r>
+      <w:proofErr w:type="gramStart"/>
+      <w:r>
+        <w:t>day ?</w:t>
+      </w:r>
+      <w:proofErr w:type="gramEnd"/>
       <w:r>
         <w:br/>
-        <w:t>If it's intraday entry, is the stop loss out of range ? Or at least out of VML2 range ?</w:t>
-      </w:r>
+        <w:t xml:space="preserve">If it's intraday entry, is the stop loss out of </w:t>
+      </w:r>
+      <w:proofErr w:type="gramStart"/>
+      <w:r>
+        <w:t>range ?</w:t>
+      </w:r>
+      <w:proofErr w:type="gramEnd"/>
+      <w:r>
+        <w:t xml:space="preserve"> Or at least out of VML2 </w:t>
+      </w:r>
+      <w:proofErr w:type="gramStart"/>
+      <w:r>
+        <w:t>range ?</w:t>
+      </w:r>
+      <w:proofErr w:type="gramEnd"/>
     </w:p>
     <w:p/>
     <w:p>
@@ -37937,8 +38208,13 @@
         </w:numPr>
       </w:pPr>
       <w:r>
-        <w:t>Is condition changed after stop loss was defined ?</w:t>
-      </w:r>
+        <w:t xml:space="preserve">Is condition changed after stop loss was </w:t>
+      </w:r>
+      <w:proofErr w:type="gramStart"/>
+      <w:r>
+        <w:t>defined ?</w:t>
+      </w:r>
+      <w:proofErr w:type="gramEnd"/>
       <w:r>
         <w:t xml:space="preserve"> The expected wave does not appears at the time interval expected;</w:t>
       </w:r>
@@ -37955,7 +38231,15 @@
         </w:numPr>
       </w:pPr>
       <w:r>
-        <w:t>Profits or loss? if profits is accepted, exit.</w:t>
+        <w:t xml:space="preserve">Profits or loss? </w:t>
+      </w:r>
+      <w:proofErr w:type="gramStart"/>
+      <w:r>
+        <w:t>if</w:t>
+      </w:r>
+      <w:proofErr w:type="gramEnd"/>
+      <w:r>
+        <w:t xml:space="preserve"> profits is accepted, exit.</w:t>
       </w:r>
     </w:p>
     <w:p>
@@ -37973,7 +38257,15 @@
         <w:t>Time</w:t>
       </w:r>
       <w:r>
-        <w:t>: how long the trade I plan to stay, does that hit? how long the underlining move lasted, does that long enough to ex</w:t>
+        <w:t xml:space="preserve">: how long the trade I plan to stay, does that hit? </w:t>
+      </w:r>
+      <w:proofErr w:type="gramStart"/>
+      <w:r>
+        <w:t>how</w:t>
+      </w:r>
+      <w:proofErr w:type="gramEnd"/>
+      <w:r>
+        <w:t xml:space="preserve"> long the underlining move lasted, does that long enough to ex</w:t>
       </w:r>
       <w:r>
         <w:t>pected pausing</w:t>
@@ -37982,11 +38274,21 @@
         <w:t xml:space="preserve"> or reversal for that market ?</w:t>
       </w:r>
       <w:r>
-        <w:t xml:space="preserve"> Is now the critical time for the market to make changes ?</w:t>
-      </w:r>
-      <w:r>
-        <w:t xml:space="preserve"> For intraday trading, is now the time to quit? For inter-day trading, is now the time to quit ?</w:t>
-      </w:r>
+        <w:t xml:space="preserve"> Is now the critical time for the market to make </w:t>
+      </w:r>
+      <w:proofErr w:type="gramStart"/>
+      <w:r>
+        <w:t>changes ?</w:t>
+      </w:r>
+      <w:proofErr w:type="gramEnd"/>
+      <w:r>
+        <w:t xml:space="preserve"> For intraday trading, is now the time to quit? For inter-day trading, is now the time to </w:t>
+      </w:r>
+      <w:proofErr w:type="gramStart"/>
+      <w:r>
+        <w:t>quit ?</w:t>
+      </w:r>
+      <w:proofErr w:type="gramEnd"/>
     </w:p>
     <w:p/>
     <w:p>
@@ -38048,7 +38350,23 @@
         <w:t>, once 2K profits has been made, then add one more unit to next phase.</w:t>
       </w:r>
       <w:r>
-        <w:t xml:space="preserve"> The trading size will be 3K, 5K, 7K, 9K, 11K,..... if I keep winning; If I keep losing the size of the trading always be 3K.</w:t>
+        <w:t xml:space="preserve"> The trading size will be 3K, 5K, 7K, 9K, </w:t>
+      </w:r>
+      <w:proofErr w:type="gramStart"/>
+      <w:r>
+        <w:t>11K,.....</w:t>
+      </w:r>
+      <w:proofErr w:type="gramEnd"/>
+      <w:r>
+        <w:t xml:space="preserve"> </w:t>
+      </w:r>
+      <w:proofErr w:type="gramStart"/>
+      <w:r>
+        <w:t>if</w:t>
+      </w:r>
+      <w:proofErr w:type="gramEnd"/>
+      <w:r>
+        <w:t xml:space="preserve"> I keep winning; If I keep losing the size of the trading always be 3K.</w:t>
       </w:r>
     </w:p>
     <w:p>
@@ -38103,7 +38421,21 @@
         <w:rPr>
           <w:rFonts w:hint="eastAsia"/>
         </w:rPr>
-        <w:t>o more fund will be added to the competition in c</w:t>
+        <w:t xml:space="preserve">o more </w:t>
+      </w:r>
+      <w:proofErr w:type="gramStart"/>
+      <w:r>
+        <w:rPr>
+          <w:rFonts w:hint="eastAsia"/>
+        </w:rPr>
+        <w:t>fund</w:t>
+      </w:r>
+      <w:proofErr w:type="gramEnd"/>
+      <w:r>
+        <w:rPr>
+          <w:rFonts w:hint="eastAsia"/>
+        </w:rPr>
+        <w:t xml:space="preserve"> will be added to the competition in c</w:t>
       </w:r>
       <w:r>
         <w:rPr>
@@ -38271,13 +38603,26 @@
         <w:rPr>
           <w:rFonts w:hint="eastAsia"/>
         </w:rPr>
-        <w:t xml:space="preserve"> loss ?</w:t>
-      </w:r>
+        <w:t xml:space="preserve"> </w:t>
+      </w:r>
+      <w:proofErr w:type="gramStart"/>
+      <w:r>
+        <w:rPr>
+          <w:rFonts w:hint="eastAsia"/>
+        </w:rPr>
+        <w:t>loss ?</w:t>
+      </w:r>
+      <w:proofErr w:type="gramEnd"/>
     </w:p>
     <w:p>
       <w:r>
-        <w:t>Violate discipline ?</w:t>
-      </w:r>
+        <w:t xml:space="preserve">Violate </w:t>
+      </w:r>
+      <w:proofErr w:type="gramStart"/>
+      <w:r>
+        <w:t>discipline ?</w:t>
+      </w:r>
+      <w:proofErr w:type="gramEnd"/>
     </w:p>
     <w:p>
       <w:r>
@@ -40072,7 +40417,15 @@
         <w:jc w:val="center"/>
       </w:pPr>
       <w:r>
-        <w:t>Soybean Meal 60 min chart with MA(30,50,100)</w:t>
+        <w:t xml:space="preserve">Soybean Meal 60 min chart with </w:t>
+      </w:r>
+      <w:proofErr w:type="gramStart"/>
+      <w:r>
+        <w:t>MA(</w:t>
+      </w:r>
+      <w:proofErr w:type="gramEnd"/>
+      <w:r>
+        <w:t>30,50,100)</w:t>
       </w:r>
     </w:p>
     <w:p>
@@ -40123,7 +40476,15 @@
         <w:jc w:val="center"/>
       </w:pPr>
       <w:r>
-        <w:t>Soybean Meal 120 min chart with MA(20,50,100)</w:t>
+        <w:t xml:space="preserve">Soybean Meal 120 min chart with </w:t>
+      </w:r>
+      <w:proofErr w:type="gramStart"/>
+      <w:r>
+        <w:t>MA(</w:t>
+      </w:r>
+      <w:proofErr w:type="gramEnd"/>
+      <w:r>
+        <w:t>20,50,100)</w:t>
       </w:r>
     </w:p>
     <w:p>
@@ -40191,8 +40552,16 @@
         <w:rPr>
           <w:b/>
         </w:rPr>
-        <w:t>How the patterns work ?</w:t>
-      </w:r>
+        <w:t xml:space="preserve">How the patterns </w:t>
+      </w:r>
+      <w:proofErr w:type="gramStart"/>
+      <w:r>
+        <w:rPr>
+          <w:b/>
+        </w:rPr>
+        <w:t>work ?</w:t>
+      </w:r>
+      <w:proofErr w:type="gramEnd"/>
     </w:p>
     <w:p>
       <w:r>
@@ -40201,7 +40570,15 @@
     </w:p>
     <w:p>
       <w:r>
-        <w:t>The first pull back from 5 days exhaustion is buying opportunity, then after recovery, the second  slump will come, so the recovery is selling point.</w:t>
+        <w:t xml:space="preserve">The first pull back from 5 days exhaustion is buying opportunity, then after recovery, the </w:t>
+      </w:r>
+      <w:proofErr w:type="gramStart"/>
+      <w:r>
+        <w:t>second  slump</w:t>
+      </w:r>
+      <w:proofErr w:type="gramEnd"/>
+      <w:r>
+        <w:t xml:space="preserve"> will come, so the recovery is selling point.</w:t>
       </w:r>
       <w:r>
         <w:t xml:space="preserve"> See NG July2-6, 2012</w:t>
@@ -40215,7 +40592,15 @@
         <w:jc w:val="center"/>
       </w:pPr>
       <w:r>
-        <w:t>Natural Gas Daily chart for resistance at 3.0 level on July 2-6, 2012</w:t>
+        <w:t xml:space="preserve">Natural Gas Daily chart for resistance at 3.0 </w:t>
+      </w:r>
+      <w:proofErr w:type="gramStart"/>
+      <w:r>
+        <w:t>level</w:t>
+      </w:r>
+      <w:proofErr w:type="gramEnd"/>
+      <w:r>
+        <w:t xml:space="preserve"> on July 2-6, 2012</w:t>
       </w:r>
     </w:p>
     <w:p>
@@ -40314,7 +40699,15 @@
     </w:p>
     <w:p>
       <w:r>
-        <w:t>The alert for slump at B are two folds: one is the previous pull back at A, then the wick before B followed by a weak recovery and a failing wick right before the slump.</w:t>
+        <w:t xml:space="preserve">The </w:t>
+      </w:r>
+      <w:proofErr w:type="gramStart"/>
+      <w:r>
+        <w:t>alert for slump at B are</w:t>
+      </w:r>
+      <w:proofErr w:type="gramEnd"/>
+      <w:r>
+        <w:t xml:space="preserve"> two folds: one is the previous pull back at A, then the wick before B followed by a weak recovery and a failing wick right before the slump.</w:t>
       </w:r>
     </w:p>
     <w:p>
@@ -40331,7 +40724,15 @@
         <w:t>So, summary</w:t>
       </w:r>
       <w:r>
-        <w:t xml:space="preserve">, the pattern is, after one-way move, when it reaches a resistance level(previous high/low, Fib retracement, timing point, etc.) the volatility will come, this is the first step before set back, then it recovered, then </w:t>
+        <w:t xml:space="preserve">, the pattern is, after one-way move, when it reaches a resistance </w:t>
+      </w:r>
+      <w:proofErr w:type="gramStart"/>
+      <w:r>
+        <w:t>level(</w:t>
+      </w:r>
+      <w:proofErr w:type="gramEnd"/>
+      <w:r>
+        <w:t xml:space="preserve">previous high/low, Fib retracement, timing point, etc.) the volatility will come, this is the first step before set back, then it recovered, then </w:t>
       </w:r>
       <w:r>
         <w:t xml:space="preserve">it </w:t>
@@ -40350,12 +40751,28 @@
     </w:p>
     <w:p>
       <w:r>
-        <w:t>SM take 3 points for intraday profits at grinding Monday July 23, 2012.</w:t>
+        <w:t xml:space="preserve">SM </w:t>
+      </w:r>
+      <w:proofErr w:type="gramStart"/>
+      <w:r>
+        <w:t>take</w:t>
+      </w:r>
+      <w:proofErr w:type="gramEnd"/>
+      <w:r>
+        <w:t xml:space="preserve"> 3 points for intraday profits at grinding Monday July 23, 2012.</w:t>
       </w:r>
     </w:p>
     <w:p>
       <w:r>
-        <w:t>Flat grinding at uptrend is for up move setup, flat grinding at downtrend is for down move setup, normally it will not generate reversal for the ongoing trend.</w:t>
+        <w:t xml:space="preserve">Flat grinding at uptrend is for up move setup, flat grinding at downtrend is for down move setup, </w:t>
+      </w:r>
+      <w:proofErr w:type="gramStart"/>
+      <w:r>
+        <w:t>normally</w:t>
+      </w:r>
+      <w:proofErr w:type="gramEnd"/>
+      <w:r>
+        <w:t xml:space="preserve"> it will not generate reversal for the ongoing trend.</w:t>
       </w:r>
     </w:p>
     <w:p>
@@ -40392,7 +40809,15 @@
         <w:t>critical time</w:t>
       </w:r>
       <w:r>
-        <w:t xml:space="preserve"> after several days one-way move, it's setting up an rebound.</w:t>
+        <w:t xml:space="preserve"> after several days one-way move, it's setting up </w:t>
+      </w:r>
+      <w:proofErr w:type="gramStart"/>
+      <w:r>
+        <w:t>an</w:t>
+      </w:r>
+      <w:proofErr w:type="gramEnd"/>
+      <w:r>
+        <w:t xml:space="preserve"> rebound.</w:t>
       </w:r>
     </w:p>
     <w:p>
@@ -40426,6 +40851,53 @@
       </w:r>
       <w:r>
         <w:t xml:space="preserve"> spinning top/bottom,</w:t>
+      </w:r>
+    </w:p>
+    <w:p>
+      <w:r>
+        <w:t>[Tips for Week July 16-20, 2012]</w:t>
+      </w:r>
+    </w:p>
+    <w:p>
+      <w:r>
+        <w:t>Profit taking strategy: target predefined clearly, i.e., 1000K is good for day;</w:t>
+      </w:r>
+    </w:p>
+    <w:p>
+      <w:r>
+        <w:t>Study the switching for small play and big play;</w:t>
+      </w:r>
+    </w:p>
+    <w:p>
+      <w:r>
+        <w:t>Don’t holding position too long, as short as possible, the long holding always generate loss.</w:t>
+      </w:r>
+    </w:p>
+    <w:p/>
+    <w:p>
+      <w:pPr>
+        <w:rPr>
+          <w:b/>
+        </w:rPr>
+      </w:pPr>
+      <w:proofErr w:type="gramStart"/>
+      <w:r>
+        <w:rPr>
+          <w:b/>
+        </w:rPr>
+        <w:t xml:space="preserve">Reasons for </w:t>
+      </w:r>
+      <w:r>
+        <w:rPr>
+          <w:b/>
+        </w:rPr>
+        <w:t>winning?</w:t>
+      </w:r>
+      <w:proofErr w:type="gramEnd"/>
+    </w:p>
+    <w:p>
+      <w:r>
+        <w:t>Use Very Mean Order to get position</w:t>
       </w:r>
     </w:p>
     <w:p>
@@ -40434,6 +40906,7 @@
           <w:b/>
         </w:rPr>
       </w:pPr>
+      <w:proofErr w:type="gramStart"/>
       <w:r>
         <w:rPr>
           <w:b/>
@@ -40444,51 +40917,39 @@
         <w:rPr>
           <w:b/>
         </w:rPr>
-        <w:t>winning?</w:t>
-      </w:r>
+        <w:t>losing?</w:t>
+      </w:r>
+      <w:proofErr w:type="gramEnd"/>
     </w:p>
     <w:p>
       <w:r>
-        <w:t>Use Very Mean Order to get position</w:t>
+        <w:t xml:space="preserve">Did not put order on boundary for DX, </w:t>
+      </w:r>
+      <w:r>
+        <w:t>the resistance is 83 level which 82.65 is too early.</w:t>
       </w:r>
     </w:p>
     <w:p>
-      <w:pPr>
-        <w:rPr>
-          <w:b/>
-        </w:rPr>
-      </w:pPr>
-      <w:r>
-        <w:rPr>
-          <w:b/>
-        </w:rPr>
-        <w:t xml:space="preserve">Reasons for </w:t>
-      </w:r>
-      <w:r>
-        <w:rPr>
-          <w:b/>
-        </w:rPr>
-        <w:t>losing?</w:t>
-      </w:r>
+      <w:proofErr w:type="gramStart"/>
+      <w:r>
+        <w:t>Did not focus on Wednesday, and Thursday.</w:t>
+      </w:r>
+      <w:proofErr w:type="gramEnd"/>
+      <w:r>
+        <w:t xml:space="preserve"> </w:t>
+      </w:r>
+      <w:r>
+        <w:t xml:space="preserve">Wednesday and Thursday will have big moves. Be </w:t>
+      </w:r>
+      <w:proofErr w:type="gramStart"/>
+      <w:r>
+        <w:t>ready !!!</w:t>
+      </w:r>
+      <w:proofErr w:type="gramEnd"/>
     </w:p>
     <w:p>
       <w:r>
-        <w:t xml:space="preserve">Did not put order on boundary for DX, </w:t>
-      </w:r>
-      <w:r>
-        <w:t>the resistance is 83 level which 82.65 is too early.</w:t>
-      </w:r>
-    </w:p>
-    <w:p>
-      <w:r>
-        <w:t xml:space="preserve">Did not focus on Wednesday, and Thursday. </w:t>
-      </w:r>
-      <w:r>
-        <w:t>Wednesday and Thursday will have big moves. Be ready !!!</w:t>
-      </w:r>
-    </w:p>
-    <w:p>
-      <w:r>
+        <w:lastRenderedPageBreak/>
         <w:t>Wrongly stay too much on Friday and Monday.</w:t>
       </w:r>
       <w:r>
@@ -40508,7 +40969,6 @@
     <w:p/>
     <w:p>
       <w:r>
-        <w:lastRenderedPageBreak/>
         <w:t>[Error #1] Do not put order at exhaustion level (Very Mean Level, edge, or boundary of stop loss</w:t>
       </w:r>
       <w:r>
@@ -40546,6 +41006,12 @@
         <w:t>[Error #6] When the quiet day comes, entry with confidence, entry at dips/rally, low risk in this situation……</w:t>
       </w:r>
     </w:p>
+    <w:p>
+      <w:r>
+        <w:t>[Error #7] When it’s time to play big, think of playing big, not playing small;</w:t>
+      </w:r>
+    </w:p>
+    <w:p/>
     <w:p/>
     <w:p>
       <w:pPr>

</xml_diff>